<commit_message>
fixed an input validation error. Added system exit option. made all operations loop back to main menu to terminate only upon manual request from user
</commit_message>
<xml_diff>
--- a/Documentation.docx
+++ b/Documentation.docx
@@ -24,6 +24,7 @@
       <w:sdtPr>
         <w:rPr>
           <w:rFonts w:asciiTheme="minorHAnsi" w:eastAsiaTheme="minorHAnsi" w:hAnsiTheme="minorHAnsi" w:cstheme="minorBidi"/>
+          <w:smallCaps w:val="0"/>
           <w:color w:val="auto"/>
           <w:sz w:val="22"/>
           <w:szCs w:val="22"/>
@@ -38,7 +39,6 @@
         <w:rPr>
           <w:b/>
           <w:bCs/>
-          <w:smallCaps w:val="0"/>
           <w:noProof/>
         </w:rPr>
       </w:sdtEndPr>
@@ -1196,6 +1196,7 @@
       </w:r>
       <w:r>
         <w:rPr>
+          <w:noProof/>
           <w:highlight w:val="yellow"/>
         </w:rPr>
         <w:drawing>
@@ -1237,8 +1238,6 @@
       <w:r>
         <w:t xml:space="preserve"> </w:t>
       </w:r>
-      <w:bookmarkStart w:id="5" w:name="_GoBack"/>
-      <w:bookmarkEnd w:id="5"/>
     </w:p>
     <w:p/>
     <w:p>
@@ -1381,14 +1380,14 @@
       <w:pPr>
         <w:pStyle w:val="Heading2"/>
       </w:pPr>
-      <w:bookmarkStart w:id="6" w:name="_UI4:_Receiving_Funds"/>
-      <w:bookmarkStart w:id="7" w:name="_Toc2620583"/>
-      <w:bookmarkEnd w:id="6"/>
+      <w:bookmarkStart w:id="5" w:name="_UI4:_Receiving_Funds"/>
+      <w:bookmarkStart w:id="6" w:name="_Toc2620583"/>
+      <w:bookmarkEnd w:id="5"/>
       <w:r>
         <w:lastRenderedPageBreak/>
         <w:t>UI4: Receiving Funds</w:t>
       </w:r>
-      <w:bookmarkEnd w:id="7"/>
+      <w:bookmarkEnd w:id="6"/>
     </w:p>
     <w:p>
       <w:r>
@@ -1437,6 +1436,9 @@
         </mc:AlternateContent>
       </w:r>
       <w:r>
+        <w:rPr>
+          <w:noProof/>
+        </w:rPr>
         <w:drawing>
           <wp:inline distT="0" distB="0" distL="0" distR="0" wp14:anchorId="623F4ADD" wp14:editId="284711F7">
             <wp:extent cx="4479089" cy="2716043"/>
@@ -1578,34 +1580,62 @@
       <w:pPr>
         <w:pStyle w:val="Heading1"/>
       </w:pPr>
-      <w:bookmarkStart w:id="8" w:name="_Toc2620584"/>
+      <w:bookmarkStart w:id="7" w:name="_Toc2620584"/>
       <w:r>
         <w:t>Discussion</w:t>
       </w:r>
+      <w:bookmarkEnd w:id="7"/>
+    </w:p>
+    <w:p>
+      <w:r>
+        <w:t>Indicate 2 possible vulnerabilities in the current design and propose modifications to close such risk.</w:t>
+      </w:r>
+    </w:p>
+    <w:p>
+      <w:pPr>
+        <w:pStyle w:val="Heading2"/>
+      </w:pPr>
+      <w:bookmarkStart w:id="8" w:name="_Toc2620585"/>
+      <w:r>
+        <w:t>Vulnerability #1</w:t>
+      </w:r>
       <w:bookmarkEnd w:id="8"/>
-    </w:p>
-    <w:p>
-      <w:r>
-        <w:t>Indicate 2 possible vulnerabilities in the current design and propose modifications to close such risk.</w:t>
-      </w:r>
-    </w:p>
-    <w:p>
-      <w:pPr>
-        <w:pStyle w:val="Heading2"/>
-      </w:pPr>
-      <w:bookmarkStart w:id="9" w:name="_Toc2620585"/>
-      <w:r>
-        <w:t>Vulnerability #1</w:t>
-      </w:r>
+      <w:r>
+        <w:t xml:space="preserve">- Use of ECB </w:t>
+      </w:r>
+    </w:p>
+    <w:p>
+      <w:r>
+        <w:t xml:space="preserve">ECB Mode encryption is not semantically secure, meaning that by observing ECB-encrypted ciphertext can leak information about the plaintext. The encryption of the same block of plaintext always yields in the same block of ciphertext, allowing the attacker to detect whether two ECB-encrypted messages are identical, if they share the same prefix, or other common substrings. </w:t>
+      </w:r>
+    </w:p>
+    <w:p>
+      <w:pPr>
+        <w:rPr>
+          <w:b/>
+        </w:rPr>
+      </w:pPr>
+      <w:r>
+        <w:rPr>
+          <w:b/>
+        </w:rPr>
+        <w:t>Propose modification</w:t>
+      </w:r>
+      <w:r>
+        <w:rPr>
+          <w:b/>
+        </w:rPr>
+        <w:t>:</w:t>
+      </w:r>
+    </w:p>
+    <w:p>
+      <w:r>
+        <w:t>Use authenticated encryption mode instead (such as OCB) which simultaneously assures the confidentiality and authenticity of data. Traditional semantically secure encryption modes such as CBC or CTR combined with a messa</w:t>
+      </w:r>
+      <w:bookmarkStart w:id="9" w:name="_GoBack"/>
       <w:bookmarkEnd w:id="9"/>
-    </w:p>
-    <w:p/>
-    <w:p>
-      <w:r>
-        <w:t>Propose modification</w:t>
-      </w:r>
-      <w:r>
-        <w:t>:</w:t>
+      <w:r>
+        <w:t xml:space="preserve">ge authentication code (e.g. HMAC) could also be helpful. </w:t>
       </w:r>
     </w:p>
     <w:p/>
@@ -2966,7 +2996,7 @@
 </file>
 
 <file path=customXml/itemProps1.xml><?xml version="1.0" encoding="utf-8"?>
-<ds:datastoreItem xmlns:ds="http://schemas.openxmlformats.org/officeDocument/2006/customXml" ds:itemID="{C97C3521-E941-114E-8B2A-92AB224D7836}">
+<ds:datastoreItem xmlns:ds="http://schemas.openxmlformats.org/officeDocument/2006/customXml" ds:itemID="{5BDAD8DE-751A-224B-A96F-2DBB52E2F898}">
   <ds:schemaRefs>
     <ds:schemaRef ds:uri="http://schemas.openxmlformats.org/officeDocument/2006/bibliography"/>
   </ds:schemaRefs>

</xml_diff>